<commit_message>
proposal and model updates
</commit_message>
<xml_diff>
--- a/requirements/projectProposal.docx
+++ b/requirements/projectProposal.docx
@@ -231,6 +231,7 @@
         <w:pStyle w:val="Heading2"/>
       </w:pPr>
       <w:r>
+        <w:lastRenderedPageBreak/>
         <w:t>https://github.com/kjzimmer/recipes</w:t>
       </w:r>
     </w:p>
@@ -239,7 +240,6 @@
         <w:pStyle w:val="Heading1"/>
       </w:pPr>
       <w:r>
-        <w:lastRenderedPageBreak/>
         <w:t xml:space="preserve">Will you have a </w:t>
       </w:r>
       <w:proofErr w:type="spellStart"/>
@@ -344,7 +344,16 @@
         </w:numPr>
       </w:pPr>
       <w:r>
-        <w:t>Here are the stretch goals not in priority</w:t>
+        <w:t xml:space="preserve">Here are the stretch goals </w:t>
+      </w:r>
+      <w:r>
+        <w:t>(</w:t>
+      </w:r>
+      <w:r>
+        <w:t>not in priority</w:t>
+      </w:r>
+      <w:r>
+        <w:t xml:space="preserve"> order)</w:t>
       </w:r>
     </w:p>
     <w:p>
@@ -386,18 +395,7 @@
         </w:numPr>
       </w:pPr>
       <w:r>
-        <w:t xml:space="preserve">Third party </w:t>
-      </w:r>
-      <w:proofErr w:type="spellStart"/>
-      <w:r>
-        <w:t>api</w:t>
-      </w:r>
-      <w:proofErr w:type="spellEnd"/>
-      <w:r>
-        <w:t xml:space="preserve"> calls to access</w:t>
-      </w:r>
-      <w:r>
-        <w:t xml:space="preserve"> recipes, ingredients and other data</w:t>
+        <w:t>Print out recipe card</w:t>
       </w:r>
     </w:p>
     <w:p>
@@ -409,39 +407,18 @@
         </w:numPr>
       </w:pPr>
       <w:r>
-        <w:t>More structured ingredients for each recipe that allow</w:t>
-      </w:r>
-      <w:r>
-        <w:t xml:space="preserve"> </w:t>
-      </w:r>
-      <w:r>
-        <w:t>features for changing</w:t>
-      </w:r>
-      <w:r>
-        <w:t xml:space="preserve"> </w:t>
-      </w:r>
-      <w:proofErr w:type="gramStart"/>
-      <w:r>
-        <w:t>units</w:t>
-      </w:r>
-      <w:r>
-        <w:t xml:space="preserve">, </w:t>
-      </w:r>
-      <w:r>
-        <w:t xml:space="preserve"> </w:t>
-      </w:r>
-      <w:r>
-        <w:t>measurements</w:t>
-      </w:r>
-      <w:proofErr w:type="gramEnd"/>
-      <w:r>
-        <w:t>, number</w:t>
-      </w:r>
-      <w:r>
-        <w:t xml:space="preserve"> of servings and linking to more in-depth </w:t>
-      </w:r>
-      <w:r>
-        <w:t>descriptions of ingredients</w:t>
+        <w:t xml:space="preserve">Third party </w:t>
+      </w:r>
+      <w:proofErr w:type="spellStart"/>
+      <w:r>
+        <w:t>api</w:t>
+      </w:r>
+      <w:proofErr w:type="spellEnd"/>
+      <w:r>
+        <w:t xml:space="preserve"> calls to access</w:t>
+      </w:r>
+      <w:r>
+        <w:t xml:space="preserve"> recipes, ingredients and other data</w:t>
       </w:r>
     </w:p>
     <w:p>
@@ -454,13 +431,39 @@
       </w:pPr>
       <w:r>
         <w:lastRenderedPageBreak/>
-        <w:t xml:space="preserve">A process for reviewing and vetting </w:t>
-      </w:r>
-      <w:r>
-        <w:t>recipes</w:t>
-      </w:r>
-      <w:r>
-        <w:t xml:space="preserve"> through admin authorization</w:t>
+        <w:t>More structured ingredients for each recipe that allow</w:t>
+      </w:r>
+      <w:r>
+        <w:t xml:space="preserve"> </w:t>
+      </w:r>
+      <w:r>
+        <w:t>features for changing</w:t>
+      </w:r>
+      <w:r>
+        <w:t xml:space="preserve"> </w:t>
+      </w:r>
+      <w:proofErr w:type="gramStart"/>
+      <w:r>
+        <w:t>units</w:t>
+      </w:r>
+      <w:r>
+        <w:t xml:space="preserve">, </w:t>
+      </w:r>
+      <w:r>
+        <w:t xml:space="preserve"> </w:t>
+      </w:r>
+      <w:r>
+        <w:t>measurements</w:t>
+      </w:r>
+      <w:proofErr w:type="gramEnd"/>
+      <w:r>
+        <w:t>, number</w:t>
+      </w:r>
+      <w:r>
+        <w:t xml:space="preserve"> of servings and linking to more in-depth </w:t>
+      </w:r>
+      <w:r>
+        <w:t>descriptions of ingredients</w:t>
       </w:r>
     </w:p>
     <w:p>
@@ -472,7 +475,13 @@
         </w:numPr>
       </w:pPr>
       <w:r>
-        <w:t>Uploading recipe images</w:t>
+        <w:t xml:space="preserve">A process for reviewing and vetting </w:t>
+      </w:r>
+      <w:r>
+        <w:t>recipes</w:t>
+      </w:r>
+      <w:r>
+        <w:t xml:space="preserve"> through admin authorization</w:t>
       </w:r>
     </w:p>
     <w:p>
@@ -484,13 +493,7 @@
         </w:numPr>
       </w:pPr>
       <w:r>
-        <w:t>R</w:t>
-      </w:r>
-      <w:r>
-        <w:t>ecipe</w:t>
-      </w:r>
-      <w:r>
-        <w:t xml:space="preserve"> review and comments</w:t>
+        <w:t>Uploading recipe images</w:t>
       </w:r>
     </w:p>
     <w:p>
@@ -502,10 +505,22 @@
         </w:numPr>
       </w:pPr>
       <w:r>
-        <w:t xml:space="preserve">User registration with approval and subscription </w:t>
-      </w:r>
-      <w:r>
-        <w:t>payment</w:t>
+        <w:t>R</w:t>
+      </w:r>
+      <w:r>
+        <w:t>ecipe</w:t>
+      </w:r>
+      <w:r>
+        <w:t xml:space="preserve"> review</w:t>
+      </w:r>
+      <w:r>
+        <w:t xml:space="preserve">, </w:t>
+      </w:r>
+      <w:r>
+        <w:t>favorites and</w:t>
+      </w:r>
+      <w:r>
+        <w:t xml:space="preserve"> comments</w:t>
       </w:r>
     </w:p>
     <w:p>
@@ -517,16 +532,10 @@
         </w:numPr>
       </w:pPr>
       <w:r>
-        <w:t xml:space="preserve">User management allowing </w:t>
-      </w:r>
-      <w:r>
-        <w:t>individual users and admin users to update and delete users a</w:t>
-      </w:r>
-      <w:r>
-        <w:t>cc</w:t>
-      </w:r>
-      <w:r>
-        <w:t>ounts</w:t>
+        <w:t xml:space="preserve">User registration with approval and subscription </w:t>
+      </w:r>
+      <w:r>
+        <w:t>payment</w:t>
       </w:r>
     </w:p>
     <w:p>
@@ -538,6 +547,27 @@
         </w:numPr>
       </w:pPr>
       <w:r>
+        <w:t xml:space="preserve">User management allowing </w:t>
+      </w:r>
+      <w:r>
+        <w:t>individual users and admin users to update and delete users a</w:t>
+      </w:r>
+      <w:r>
+        <w:t>cc</w:t>
+      </w:r>
+      <w:r>
+        <w:t>ounts</w:t>
+      </w:r>
+    </w:p>
+    <w:p>
+      <w:pPr>
+        <w:pStyle w:val="Heading2"/>
+        <w:numPr>
+          <w:ilvl w:val="1"/>
+          <w:numId w:val="2"/>
+        </w:numPr>
+      </w:pPr>
+      <w:r>
         <w:t>Addition of nutritional information</w:t>
       </w:r>
       <w:r>
@@ -566,7 +596,19 @@
         <w:t>:</w:t>
       </w:r>
     </w:p>
+    <w:p>
+      <w:pPr>
+        <w:pStyle w:val="Heading2"/>
+      </w:pPr>
+      <w:r>
+        <w:t>Balsa</w:t>
+      </w:r>
+      <w:r>
+        <w:t>miq pdf file attached</w:t>
+      </w:r>
+    </w:p>
     <w:sectPr>
+      <w:headerReference w:type="default" r:id="rId7"/>
       <w:pgSz w:w="12240" w:h="15840"/>
       <w:pgMar w:top="1440" w:right="1440" w:bottom="1440" w:left="1440" w:header="720" w:footer="720" w:gutter="0"/>
       <w:cols w:space="720"/>
@@ -574,6 +616,125 @@
     </w:sectPr>
   </w:body>
 </w:document>
+</file>
+
+<file path=word/endnotes.xml><?xml version="1.0" encoding="utf-8"?>
+<w:endnotes xmlns:wpc="http://schemas.microsoft.com/office/word/2010/wordprocessingCanvas" xmlns:cx="http://schemas.microsoft.com/office/drawing/2014/chartex" xmlns:cx1="http://schemas.microsoft.com/office/drawing/2015/9/8/chartex" xmlns:cx2="http://schemas.microsoft.com/office/drawing/2015/10/21/chartex" xmlns:cx3="http://schemas.microsoft.com/office/drawing/2016/5/9/chartex" xmlns:cx4="http://schemas.microsoft.com/office/drawing/2016/5/10/chartex" xmlns:cx5="http://schemas.microsoft.com/office/drawing/2016/5/11/chartex" xmlns:cx6="http://schemas.microsoft.com/office/drawing/2016/5/12/chartex" xmlns:cx7="http://schemas.microsoft.com/office/drawing/2016/5/13/chartex" xmlns:cx8="http://schemas.microsoft.com/office/drawing/2016/5/14/chartex" xmlns:mc="http://schemas.openxmlformats.org/markup-compatibility/2006" xmlns:aink="http://schemas.microsoft.com/office/drawing/2016/ink" xmlns:am3d="http://schemas.microsoft.com/office/drawing/2017/model3d" xmlns:o="urn:schemas-microsoft-com:office:office" xmlns:oel="http://schemas.microsoft.com/office/2019/extlst" xmlns:r="http://schemas.openxmlformats.org/officeDocument/2006/relationships" xmlns:m="http://schemas.openxmlformats.org/officeDocument/2006/math" xmlns:v="urn:schemas-microsoft-com:vml" xmlns:wp14="http://schemas.microsoft.com/office/word/2010/wordprocessingDrawing" xmlns:wp="http://schemas.openxmlformats.org/drawingml/2006/wordprocessingDrawing" xmlns:w10="urn:schemas-microsoft-com:office:word" xmlns:w="http://schemas.openxmlformats.org/wordprocessingml/2006/main" xmlns:w14="http://schemas.microsoft.com/office/word/2010/wordml" xmlns:w15="http://schemas.microsoft.com/office/word/2012/wordml" xmlns:w16cex="http://schemas.microsoft.com/office/word/2018/wordml/cex" xmlns:w16cid="http://schemas.microsoft.com/office/word/2016/wordml/cid" xmlns:w16="http://schemas.microsoft.com/office/word/2018/wordml" xmlns:w16du="http://schemas.microsoft.com/office/word/2023/wordml/word16du" xmlns:w16sdtdh="http://schemas.microsoft.com/office/word/2020/wordml/sdtdatahash" xmlns:w16se="http://schemas.microsoft.com/office/word/2015/wordml/symex" xmlns:wpg="http://schemas.microsoft.com/office/word/2010/wordprocessingGroup" xmlns:wpi="http://schemas.microsoft.com/office/word/2010/wordprocessingInk" xmlns:wne="http://schemas.microsoft.com/office/word/2006/wordml" xmlns:wps="http://schemas.microsoft.com/office/word/2010/wordprocessingShape" mc:Ignorable="w14 w15 w16se w16cid w16 w16cex w16sdtdh w16du wp14">
+  <w:endnote w:type="separator" w:id="-1">
+    <w:p>
+      <w:pPr>
+        <w:spacing w:after="0" w:line="240" w:lineRule="auto"/>
+      </w:pPr>
+      <w:r>
+        <w:separator/>
+      </w:r>
+    </w:p>
+  </w:endnote>
+  <w:endnote w:type="continuationSeparator" w:id="0">
+    <w:p>
+      <w:pPr>
+        <w:spacing w:after="0" w:line="240" w:lineRule="auto"/>
+      </w:pPr>
+      <w:r>
+        <w:continuationSeparator/>
+      </w:r>
+    </w:p>
+  </w:endnote>
+</w:endnotes>
+</file>
+
+<file path=word/footnotes.xml><?xml version="1.0" encoding="utf-8"?>
+<w:footnotes xmlns:wpc="http://schemas.microsoft.com/office/word/2010/wordprocessingCanvas" xmlns:cx="http://schemas.microsoft.com/office/drawing/2014/chartex" xmlns:cx1="http://schemas.microsoft.com/office/drawing/2015/9/8/chartex" xmlns:cx2="http://schemas.microsoft.com/office/drawing/2015/10/21/chartex" xmlns:cx3="http://schemas.microsoft.com/office/drawing/2016/5/9/chartex" xmlns:cx4="http://schemas.microsoft.com/office/drawing/2016/5/10/chartex" xmlns:cx5="http://schemas.microsoft.com/office/drawing/2016/5/11/chartex" xmlns:cx6="http://schemas.microsoft.com/office/drawing/2016/5/12/chartex" xmlns:cx7="http://schemas.microsoft.com/office/drawing/2016/5/13/chartex" xmlns:cx8="http://schemas.microsoft.com/office/drawing/2016/5/14/chartex" xmlns:mc="http://schemas.openxmlformats.org/markup-compatibility/2006" xmlns:aink="http://schemas.microsoft.com/office/drawing/2016/ink" xmlns:am3d="http://schemas.microsoft.com/office/drawing/2017/model3d" xmlns:o="urn:schemas-microsoft-com:office:office" xmlns:oel="http://schemas.microsoft.com/office/2019/extlst" xmlns:r="http://schemas.openxmlformats.org/officeDocument/2006/relationships" xmlns:m="http://schemas.openxmlformats.org/officeDocument/2006/math" xmlns:v="urn:schemas-microsoft-com:vml" xmlns:wp14="http://schemas.microsoft.com/office/word/2010/wordprocessingDrawing" xmlns:wp="http://schemas.openxmlformats.org/drawingml/2006/wordprocessingDrawing" xmlns:w10="urn:schemas-microsoft-com:office:word" xmlns:w="http://schemas.openxmlformats.org/wordprocessingml/2006/main" xmlns:w14="http://schemas.microsoft.com/office/word/2010/wordml" xmlns:w15="http://schemas.microsoft.com/office/word/2012/wordml" xmlns:w16cex="http://schemas.microsoft.com/office/word/2018/wordml/cex" xmlns:w16cid="http://schemas.microsoft.com/office/word/2016/wordml/cid" xmlns:w16="http://schemas.microsoft.com/office/word/2018/wordml" xmlns:w16du="http://schemas.microsoft.com/office/word/2023/wordml/word16du" xmlns:w16sdtdh="http://schemas.microsoft.com/office/word/2020/wordml/sdtdatahash" xmlns:w16se="http://schemas.microsoft.com/office/word/2015/wordml/symex" xmlns:wpg="http://schemas.microsoft.com/office/word/2010/wordprocessingGroup" xmlns:wpi="http://schemas.microsoft.com/office/word/2010/wordprocessingInk" xmlns:wne="http://schemas.microsoft.com/office/word/2006/wordml" xmlns:wps="http://schemas.microsoft.com/office/word/2010/wordprocessingShape" mc:Ignorable="w14 w15 w16se w16cid w16 w16cex w16sdtdh w16du wp14">
+  <w:footnote w:type="separator" w:id="-1">
+    <w:p>
+      <w:pPr>
+        <w:spacing w:after="0" w:line="240" w:lineRule="auto"/>
+      </w:pPr>
+      <w:r>
+        <w:separator/>
+      </w:r>
+    </w:p>
+  </w:footnote>
+  <w:footnote w:type="continuationSeparator" w:id="0">
+    <w:p>
+      <w:pPr>
+        <w:spacing w:after="0" w:line="240" w:lineRule="auto"/>
+      </w:pPr>
+      <w:r>
+        <w:continuationSeparator/>
+      </w:r>
+    </w:p>
+  </w:footnote>
+</w:footnotes>
+</file>
+
+<file path=word/header1.xml><?xml version="1.0" encoding="utf-8"?>
+<w:hdr xmlns:wpc="http://schemas.microsoft.com/office/word/2010/wordprocessingCanvas" xmlns:cx="http://schemas.microsoft.com/office/drawing/2014/chartex" xmlns:cx1="http://schemas.microsoft.com/office/drawing/2015/9/8/chartex" xmlns:cx2="http://schemas.microsoft.com/office/drawing/2015/10/21/chartex" xmlns:cx3="http://schemas.microsoft.com/office/drawing/2016/5/9/chartex" xmlns:cx4="http://schemas.microsoft.com/office/drawing/2016/5/10/chartex" xmlns:cx5="http://schemas.microsoft.com/office/drawing/2016/5/11/chartex" xmlns:cx6="http://schemas.microsoft.com/office/drawing/2016/5/12/chartex" xmlns:cx7="http://schemas.microsoft.com/office/drawing/2016/5/13/chartex" xmlns:cx8="http://schemas.microsoft.com/office/drawing/2016/5/14/chartex" xmlns:mc="http://schemas.openxmlformats.org/markup-compatibility/2006" xmlns:aink="http://schemas.microsoft.com/office/drawing/2016/ink" xmlns:am3d="http://schemas.microsoft.com/office/drawing/2017/model3d" xmlns:o="urn:schemas-microsoft-com:office:office" xmlns:oel="http://schemas.microsoft.com/office/2019/extlst" xmlns:r="http://schemas.openxmlformats.org/officeDocument/2006/relationships" xmlns:m="http://schemas.openxmlformats.org/officeDocument/2006/math" xmlns:v="urn:schemas-microsoft-com:vml" xmlns:wp14="http://schemas.microsoft.com/office/word/2010/wordprocessingDrawing" xmlns:wp="http://schemas.openxmlformats.org/drawingml/2006/wordprocessingDrawing" xmlns:w10="urn:schemas-microsoft-com:office:word" xmlns:w="http://schemas.openxmlformats.org/wordprocessingml/2006/main" xmlns:w14="http://schemas.microsoft.com/office/word/2010/wordml" xmlns:w15="http://schemas.microsoft.com/office/word/2012/wordml" xmlns:w16cex="http://schemas.microsoft.com/office/word/2018/wordml/cex" xmlns:w16cid="http://schemas.microsoft.com/office/word/2016/wordml/cid" xmlns:w16="http://schemas.microsoft.com/office/word/2018/wordml" xmlns:w16du="http://schemas.microsoft.com/office/word/2023/wordml/word16du" xmlns:w16sdtdh="http://schemas.microsoft.com/office/word/2020/wordml/sdtdatahash" xmlns:w16se="http://schemas.microsoft.com/office/word/2015/wordml/symex" xmlns:wpg="http://schemas.microsoft.com/office/word/2010/wordprocessingGroup" xmlns:wpi="http://schemas.microsoft.com/office/word/2010/wordprocessingInk" xmlns:wne="http://schemas.microsoft.com/office/word/2006/wordml" xmlns:wps="http://schemas.microsoft.com/office/word/2010/wordprocessingShape" mc:Ignorable="w14 w15 w16se w16cid w16 w16cex w16sdtdh w16du wp14">
+  <w:p>
+    <w:pPr>
+      <w:pStyle w:val="Header"/>
+      <w:rPr>
+        <w:b/>
+        <w:bCs/>
+        <w:sz w:val="32"/>
+        <w:szCs w:val="32"/>
+      </w:rPr>
+    </w:pPr>
+    <w:r>
+      <w:rPr>
+        <w:b/>
+        <w:bCs/>
+        <w:sz w:val="32"/>
+        <w:szCs w:val="32"/>
+      </w:rPr>
+      <w:t>Dojo Group Project Proposal</w:t>
+    </w:r>
+  </w:p>
+  <w:p>
+    <w:pPr>
+      <w:pStyle w:val="Header"/>
+      <w:rPr>
+        <w:b/>
+        <w:bCs/>
+        <w:sz w:val="32"/>
+        <w:szCs w:val="32"/>
+      </w:rPr>
+    </w:pPr>
+    <w:r>
+      <w:rPr>
+        <w:b/>
+        <w:bCs/>
+        <w:sz w:val="32"/>
+        <w:szCs w:val="32"/>
+      </w:rPr>
+      <w:t>Recipes Application</w:t>
+    </w:r>
+  </w:p>
+  <w:p>
+    <w:pPr>
+      <w:pStyle w:val="Header"/>
+    </w:pPr>
+    <w:r>
+      <w:t>Thomas C</w:t>
+    </w:r>
+    <w:r>
+      <w:t>aines</w:t>
+    </w:r>
+  </w:p>
+  <w:p>
+    <w:pPr>
+      <w:pStyle w:val="Header"/>
+    </w:pPr>
+    <w:r>
+      <w:t>Karl Zimmer</w:t>
+    </w:r>
+  </w:p>
+  <w:p>
+    <w:pPr>
+      <w:pStyle w:val="Header"/>
+    </w:pPr>
+  </w:p>
+</w:hdr>
 </file>
 
 <file path=word/numbering.xml><?xml version="1.0" encoding="utf-8"?>
@@ -1726,6 +1887,50 @@
       <w:spacing w:val="5"/>
     </w:rPr>
   </w:style>
+  <w:style w:type="paragraph" w:styleId="Header">
+    <w:name w:val="header"/>
+    <w:basedOn w:val="Normal"/>
+    <w:link w:val="HeaderChar"/>
+    <w:uiPriority w:val="99"/>
+    <w:unhideWhenUsed/>
+    <w:rsid w:val="001805B4"/>
+    <w:pPr>
+      <w:tabs>
+        <w:tab w:val="center" w:pos="4680"/>
+        <w:tab w:val="right" w:pos="9360"/>
+      </w:tabs>
+      <w:spacing w:after="0" w:line="240" w:lineRule="auto"/>
+    </w:pPr>
+  </w:style>
+  <w:style w:type="character" w:customStyle="1" w:styleId="HeaderChar">
+    <w:name w:val="Header Char"/>
+    <w:basedOn w:val="DefaultParagraphFont"/>
+    <w:link w:val="Header"/>
+    <w:uiPriority w:val="99"/>
+    <w:rsid w:val="001805B4"/>
+  </w:style>
+  <w:style w:type="paragraph" w:styleId="Footer">
+    <w:name w:val="footer"/>
+    <w:basedOn w:val="Normal"/>
+    <w:link w:val="FooterChar"/>
+    <w:uiPriority w:val="99"/>
+    <w:unhideWhenUsed/>
+    <w:rsid w:val="001805B4"/>
+    <w:pPr>
+      <w:tabs>
+        <w:tab w:val="center" w:pos="4680"/>
+        <w:tab w:val="right" w:pos="9360"/>
+      </w:tabs>
+      <w:spacing w:after="0" w:line="240" w:lineRule="auto"/>
+    </w:pPr>
+  </w:style>
+  <w:style w:type="character" w:customStyle="1" w:styleId="FooterChar">
+    <w:name w:val="Footer Char"/>
+    <w:basedOn w:val="DefaultParagraphFont"/>
+    <w:link w:val="Footer"/>
+    <w:uiPriority w:val="99"/>
+    <w:rsid w:val="001805B4"/>
+  </w:style>
 </w:styles>
 </file>
 

</xml_diff>